<commit_message>
Sửa tên tập tin báo báo và thêm trạng thái cho thuộc tính tình trạng ở lớp DonDatHang
</commit_message>
<xml_diff>
--- a/BaoCao/FRA/1412503-1412564/UCNV02-UCNV04_phân tích dữ liệu.docx
+++ b/BaoCao/FRA/1412503-1412564/UCNV02-UCNV04_phân tích dữ liệu.docx
@@ -114,6 +114,7 @@
                 <w:dataBinding w:prefixMappings="xmlns:ns0='http://schemas.openxmlformats.org/package/2006/metadata/core-properties' xmlns:ns1='http://purl.org/dc/elements/1.1/'" w:xpath="/ns0:coreProperties[1]/ns1:title[1]" w:storeItemID="{6C3C8BC8-F283-45AE-878A-BAB7291924A1}"/>
                 <w:text/>
               </w:sdtPr>
+              <w:sdtEndPr/>
               <w:sdtContent>
                 <w:tc>
                   <w:tcPr>
@@ -164,6 +165,7 @@
                 <w:dataBinding w:prefixMappings="xmlns:ns0='http://schemas.openxmlformats.org/package/2006/metadata/core-properties' xmlns:ns1='http://purl.org/dc/elements/1.1/'" w:xpath="/ns0:coreProperties[1]/ns1:subject[1]" w:storeItemID="{6C3C8BC8-F283-45AE-878A-BAB7291924A1}"/>
                 <w:text/>
               </w:sdtPr>
+              <w:sdtEndPr/>
               <w:sdtContent>
                 <w:tc>
                   <w:tcPr>
@@ -248,6 +250,7 @@
                 <w:dataBinding w:prefixMappings="xmlns:ns0='http://schemas.openxmlformats.org/package/2006/metadata/core-properties' xmlns:ns1='http://purl.org/dc/elements/1.1/'" w:xpath="/ns0:coreProperties[1]/ns1:creator[1]" w:storeItemID="{6C3C8BC8-F283-45AE-878A-BAB7291924A1}"/>
                 <w:text/>
               </w:sdtPr>
+              <w:sdtEndPr/>
               <w:sdtContent>
                 <w:tc>
                   <w:tcPr>
@@ -316,6 +319,7 @@
                   <w:calendar w:val="gregorian"/>
                 </w:date>
               </w:sdtPr>
+              <w:sdtEndPr/>
               <w:sdtContent>
                 <w:tc>
                   <w:tcPr>
@@ -2248,25 +2252,7 @@
                 <w:sz w:val="26"/>
                 <w:szCs w:val="26"/>
               </w:rPr>
-              <w:t>hàng chưa duyệt/đã duyệt, mã nhà phân phối, ngày lập</w:t>
-            </w:r>
-            <w:proofErr w:type="gramStart"/>
-            <w:r>
-              <w:rPr>
-                <w:b w:val="0"/>
-                <w:sz w:val="26"/>
-                <w:szCs w:val="26"/>
-              </w:rPr>
-              <w:t>,…</w:t>
-            </w:r>
-            <w:proofErr w:type="gramEnd"/>
-            <w:r>
-              <w:rPr>
-                <w:b w:val="0"/>
-                <w:sz w:val="26"/>
-                <w:szCs w:val="26"/>
-              </w:rPr>
-              <w:t>)</w:t>
+              <w:t>hàng chưa duyệt/đã duyệt, mã nhà phân phối, ngày lập,…)</w:t>
             </w:r>
           </w:p>
           <w:p>
@@ -3737,25 +3723,7 @@
                 <w:sz w:val="26"/>
                 <w:szCs w:val="26"/>
               </w:rPr>
-              <w:t>Cập nhật thông tin (chỉ được cập nhật khi có sự thỏa thuận với nhà phân phối qua điện thoại, gặp trực tiếp</w:t>
-            </w:r>
-            <w:proofErr w:type="gramStart"/>
-            <w:r>
-              <w:rPr>
-                <w:b w:val="0"/>
-                <w:sz w:val="26"/>
-                <w:szCs w:val="26"/>
-              </w:rPr>
-              <w:t>,…</w:t>
-            </w:r>
-            <w:proofErr w:type="gramEnd"/>
-            <w:r>
-              <w:rPr>
-                <w:b w:val="0"/>
-                <w:sz w:val="26"/>
-                <w:szCs w:val="26"/>
-              </w:rPr>
-              <w:t>)</w:t>
+              <w:t>Cập nhật thông tin (chỉ được cập nhật khi có sự thỏa thuận với nhà phân phối qua điện thoại, gặp trực tiếp,…)</w:t>
             </w:r>
           </w:p>
           <w:p>
@@ -4358,32 +4326,20 @@
               <w:t>[UCCN-</w:t>
             </w:r>
             <w:r>
-              <w:t>02</w:t>
-            </w:r>
-            <w:r>
-              <w:t>]</w:t>
-            </w:r>
-            <w:r>
-              <w:t xml:space="preserve"> </w:t>
+              <w:t xml:space="preserve">02] </w:t>
             </w:r>
             <w:r>
               <w:t>[UCCN-</w:t>
             </w:r>
             <w:r>
-              <w:t>03</w:t>
-            </w:r>
-            <w:r>
-              <w:t xml:space="preserve">] </w:t>
+              <w:t xml:space="preserve">03] </w:t>
             </w:r>
             <w:r>
               <w:lastRenderedPageBreak/>
               <w:t>[UCCN-</w:t>
             </w:r>
             <w:r>
-              <w:t>04]</w:t>
-            </w:r>
-            <w:r>
-              <w:t xml:space="preserve"> </w:t>
+              <w:t xml:space="preserve">04] </w:t>
             </w:r>
             <w:r>
               <w:t>[R3</w:t>
@@ -4891,8 +4847,25 @@
               <w:cnfStyle w:val="000000000000" w:firstRow="0" w:lastRow="0" w:firstColumn="0" w:lastColumn="0" w:oddVBand="0" w:evenVBand="0" w:oddHBand="0" w:evenHBand="0" w:firstRowFirstColumn="0" w:firstRowLastColumn="0" w:lastRowFirstColumn="0" w:lastRowLastColumn="0"/>
             </w:pPr>
             <w:r>
-              <w:t>Ghi nhận tình trạng của đơn đặt hàng là duyệt hay chưa duyệt</w:t>
-            </w:r>
+              <w:t xml:space="preserve">Ghi nhận tình trạng của đơn đặt hàng </w:t>
+            </w:r>
+            <w:r>
+              <w:t>(</w:t>
+            </w:r>
+            <w:r>
+              <w:t>duyệt</w:t>
+            </w:r>
+            <w:r>
+              <w:t>,</w:t>
+            </w:r>
+            <w:r>
+              <w:t xml:space="preserve"> chưa duyệt</w:t>
+            </w:r>
+            <w:r>
+              <w:t>, không duyệt)</w:t>
+            </w:r>
+            <w:bookmarkStart w:id="0" w:name="_GoBack"/>
+            <w:bookmarkEnd w:id="0"/>
           </w:p>
         </w:tc>
       </w:tr>
@@ -5084,6 +5057,7 @@
               <w:pStyle w:val="MyTable1"/>
             </w:pPr>
             <w:r>
+              <w:lastRenderedPageBreak/>
               <w:t>Quan hệ</w:t>
             </w:r>
           </w:p>
@@ -5689,6 +5663,7 @@
               <w:pStyle w:val="MyTable1"/>
             </w:pPr>
             <w:r>
+              <w:lastRenderedPageBreak/>
               <w:t>Mô tả</w:t>
             </w:r>
           </w:p>
@@ -5732,7 +5707,6 @@
               <w:pStyle w:val="MyTable1"/>
             </w:pPr>
             <w:r>
-              <w:lastRenderedPageBreak/>
               <w:t>Thuộc tính</w:t>
             </w:r>
           </w:p>
@@ -5900,8 +5874,6 @@
             <w:r>
               <w:t xml:space="preserve"> </w:t>
             </w:r>
-            <w:bookmarkStart w:id="0" w:name="_GoBack"/>
-            <w:bookmarkEnd w:id="0"/>
             <w:r>
               <w:t>…)</w:t>
             </w:r>
@@ -6677,25 +6649,13 @@
               <w:t>[UCCN-</w:t>
             </w:r>
             <w:r>
-              <w:t>0</w:t>
-            </w:r>
-            <w:r>
-              <w:t>3</w:t>
-            </w:r>
-            <w:r>
-              <w:t xml:space="preserve">] </w:t>
+              <w:t xml:space="preserve">03] </w:t>
             </w:r>
             <w:r>
               <w:t>[UCCN-</w:t>
             </w:r>
             <w:r>
-              <w:t>0</w:t>
-            </w:r>
-            <w:r>
-              <w:t>4</w:t>
-            </w:r>
-            <w:r>
-              <w:t xml:space="preserve">] </w:t>
+              <w:t xml:space="preserve">04] </w:t>
             </w:r>
             <w:r>
               <w:t>[R3</w:t>
@@ -7258,7 +7218,6 @@
               <w:pStyle w:val="MyTable1"/>
             </w:pPr>
             <w:r>
-              <w:lastRenderedPageBreak/>
               <w:t>Tên class</w:t>
             </w:r>
           </w:p>
@@ -8939,7 +8898,11 @@
               <w:cnfStyle w:val="000000000000" w:firstRow="0" w:lastRow="0" w:firstColumn="0" w:lastColumn="0" w:oddVBand="0" w:evenVBand="0" w:oddHBand="0" w:evenHBand="0" w:firstRowFirstColumn="0" w:firstRowLastColumn="0" w:lastRowFirstColumn="0" w:lastRowLastColumn="0"/>
             </w:pPr>
             <w:r>
-              <w:t>Người liên hệ giao hàng có quan hệ với đơn đặt hàng, một người liên hệ giao hàng thuộc nhiều đơn đặt hàng. Một đơn đặt hàng có một người liên hệ giao hàng</w:t>
+              <w:t xml:space="preserve">Người liên hệ giao hàng có quan hệ với đơn đặt hàng, một người liên hệ giao hàng thuộc nhiều đơn đặt hàng. Một đơn đặt hàng có một </w:t>
+            </w:r>
+            <w:r>
+              <w:lastRenderedPageBreak/>
+              <w:t>người liên hệ giao hàng</w:t>
             </w:r>
           </w:p>
         </w:tc>
@@ -8997,11 +8960,7 @@
               <w:cnfStyle w:val="000000100000" w:firstRow="0" w:lastRow="0" w:firstColumn="0" w:lastColumn="0" w:oddVBand="0" w:evenVBand="0" w:oddHBand="1" w:evenHBand="0" w:firstRowFirstColumn="0" w:firstRowLastColumn="0" w:lastRowFirstColumn="0" w:lastRowLastColumn="0"/>
             </w:pPr>
             <w:r>
-              <w:t xml:space="preserve">Người liên hệ giao hàng có quan hệ với nhà phân phối, một người liên hệ giao hàng thuộc một nhà phân phối. Một nhà phân phối có nhiều </w:t>
-            </w:r>
-            <w:r>
-              <w:lastRenderedPageBreak/>
-              <w:t>người liên hệ giao hàng</w:t>
+              <w:t>Người liên hệ giao hàng có quan hệ với nhà phân phối, một người liên hệ giao hàng thuộc một nhà phân phối. Một nhà phân phối có nhiều người liên hệ giao hàng</w:t>
             </w:r>
           </w:p>
         </w:tc>
@@ -9865,7 +9824,6 @@
               <w:pStyle w:val="MyTable1"/>
             </w:pPr>
             <w:r>
-              <w:lastRenderedPageBreak/>
               <w:t>Tên class</w:t>
             </w:r>
           </w:p>
@@ -9982,10 +9940,7 @@
               <w:t>Tham chiếu: [UCCN-</w:t>
             </w:r>
             <w:r>
-              <w:t xml:space="preserve">01] </w:t>
-            </w:r>
-            <w:r>
-              <w:t>Quản lý nhân viên</w:t>
+              <w:t>01] Quản lý nhân viên</w:t>
             </w:r>
           </w:p>
         </w:tc>
@@ -10024,10 +9979,7 @@
               <w:cnfStyle w:val="000000000000" w:firstRow="0" w:lastRow="0" w:firstColumn="0" w:lastColumn="0" w:oddVBand="0" w:evenVBand="0" w:oddHBand="0" w:evenHBand="0" w:firstRowFirstColumn="0" w:firstRowLastColumn="0" w:lastRowFirstColumn="0" w:lastRowLastColumn="0"/>
             </w:pPr>
             <w:r>
-              <w:t xml:space="preserve">Lưu trữ thông tin </w:t>
-            </w:r>
-            <w:r>
-              <w:t>nhân viên lập đơn đặt hàng</w:t>
+              <w:t>Lưu trữ thông tin nhân viên lập đơn đặt hàng</w:t>
             </w:r>
           </w:p>
         </w:tc>
@@ -10124,10 +10076,7 @@
               <w:cnfStyle w:val="000000000000" w:firstRow="0" w:lastRow="0" w:firstColumn="0" w:lastColumn="0" w:oddVBand="0" w:evenVBand="0" w:oddHBand="0" w:evenHBand="0" w:firstRowFirstColumn="0" w:firstRowLastColumn="0" w:lastRowFirstColumn="0" w:lastRowLastColumn="0"/>
             </w:pPr>
             <w:r>
-              <w:t>ID_</w:t>
-            </w:r>
-            <w:r>
-              <w:t>NhanVien</w:t>
+              <w:t>ID_NhanVien</w:t>
             </w:r>
           </w:p>
         </w:tc>
@@ -10147,22 +10096,13 @@
               <w:cnfStyle w:val="000000000000" w:firstRow="0" w:lastRow="0" w:firstColumn="0" w:lastColumn="0" w:oddVBand="0" w:evenVBand="0" w:oddHBand="0" w:evenHBand="0" w:firstRowFirstColumn="0" w:firstRowLastColumn="0" w:lastRowFirstColumn="0" w:lastRowLastColumn="0"/>
             </w:pPr>
             <w:r>
-              <w:t xml:space="preserve">Mã </w:t>
-            </w:r>
-            <w:r>
-              <w:t>nhân viên</w:t>
-            </w:r>
-            <w:r>
-              <w:t xml:space="preserve"> là thông tin xác định </w:t>
+              <w:t xml:space="preserve">Mã nhân viên là thông tin xác định </w:t>
             </w:r>
             <w:r>
               <w:t>duy nhấ</w:t>
             </w:r>
             <w:r>
-              <w:t xml:space="preserve">t một </w:t>
-            </w:r>
-            <w:r>
-              <w:t>nhân viên</w:t>
+              <w:t>t một nhân viên</w:t>
             </w:r>
           </w:p>
         </w:tc>
@@ -10619,16 +10559,7 @@
               <w:cnfStyle w:val="000000000000" w:firstRow="0" w:lastRow="0" w:firstColumn="0" w:lastColumn="0" w:oddVBand="0" w:evenVBand="0" w:oddHBand="0" w:evenHBand="0" w:firstRowFirstColumn="0" w:firstRowLastColumn="0" w:lastRowFirstColumn="0" w:lastRowLastColumn="0"/>
             </w:pPr>
             <w:r>
-              <w:t>Nhân viên</w:t>
-            </w:r>
-            <w:r>
-              <w:t xml:space="preserve"> có quan hệ với đơn đặt hàng, một </w:t>
-            </w:r>
-            <w:r>
-              <w:t>nhân viên</w:t>
-            </w:r>
-            <w:r>
-              <w:t xml:space="preserve"> </w:t>
+              <w:t xml:space="preserve">Nhân viên có quan hệ với đơn đặt hàng, một nhân viên </w:t>
             </w:r>
             <w:r>
               <w:t>lập</w:t>
@@ -10748,10 +10679,7 @@
               <w:t>Mã số:</w:t>
             </w:r>
             <w:r>
-              <w:t xml:space="preserve"> CLS_0</w:t>
-            </w:r>
-            <w:r>
-              <w:t>8</w:t>
+              <w:t xml:space="preserve"> CLS_08</w:t>
             </w:r>
           </w:p>
         </w:tc>
@@ -10820,10 +10748,7 @@
               <w:t>Tham chiếu: [UCCN-</w:t>
             </w:r>
             <w:r>
-              <w:t>01] [R</w:t>
-            </w:r>
-            <w:r>
-              <w:t>2</w:t>
+              <w:t>01] [R2</w:t>
             </w:r>
             <w:r>
               <w:t>]</w:t>
@@ -10867,10 +10792,7 @@
               <w:cnfStyle w:val="000000000000" w:firstRow="0" w:lastRow="0" w:firstColumn="0" w:lastColumn="0" w:oddVBand="0" w:evenVBand="0" w:oddHBand="0" w:evenHBand="0" w:firstRowFirstColumn="0" w:firstRowLastColumn="0" w:lastRowFirstColumn="0" w:lastRowLastColumn="0"/>
             </w:pPr>
             <w:r>
-              <w:t xml:space="preserve">Lưu trữ thông tin </w:t>
-            </w:r>
-            <w:r>
-              <w:t>các loại sản phẩm của công ty</w:t>
+              <w:t>Lưu trữ thông tin các loại sản phẩm của công ty</w:t>
             </w:r>
           </w:p>
         </w:tc>
@@ -10990,13 +10912,7 @@
               <w:cnfStyle w:val="000000000000" w:firstRow="0" w:lastRow="0" w:firstColumn="0" w:lastColumn="0" w:oddVBand="0" w:evenVBand="0" w:oddHBand="0" w:evenHBand="0" w:firstRowFirstColumn="0" w:firstRowLastColumn="0" w:lastRowFirstColumn="0" w:lastRowLastColumn="0"/>
             </w:pPr>
             <w:r>
-              <w:t xml:space="preserve">Mã </w:t>
-            </w:r>
-            <w:r>
-              <w:t>loại sản phẩm</w:t>
-            </w:r>
-            <w:r>
-              <w:t xml:space="preserve"> là thông tin xác định </w:t>
+              <w:t xml:space="preserve">Mã loại sản phẩm là thông tin xác định </w:t>
             </w:r>
             <w:r>
               <w:t>duy nhấ</w:t>
@@ -11063,15 +10979,7 @@
               <w:cnfStyle w:val="000000100000" w:firstRow="0" w:lastRow="0" w:firstColumn="0" w:lastColumn="0" w:oddVBand="0" w:evenVBand="0" w:oddHBand="1" w:evenHBand="0" w:firstRowFirstColumn="0" w:firstRowLastColumn="0" w:lastRowFirstColumn="0" w:lastRowLastColumn="0"/>
             </w:pPr>
             <w:r>
-              <w:t>Tên loại sản phẩm (ví dụ như sữa không đường, sữa có đường</w:t>
-            </w:r>
-            <w:proofErr w:type="gramStart"/>
-            <w:r>
-              <w:t>,…</w:t>
-            </w:r>
-            <w:proofErr w:type="gramEnd"/>
-            <w:r>
-              <w:t>)</w:t>
+              <w:t>Tên loại sản phẩm (ví dụ như sữa không đường, sữa có đường,…)</w:t>
             </w:r>
           </w:p>
         </w:tc>
@@ -11420,10 +11328,7 @@
               <w:t>Mã số:</w:t>
             </w:r>
             <w:r>
-              <w:t xml:space="preserve"> CLS_0</w:t>
-            </w:r>
-            <w:r>
-              <w:t>9</w:t>
+              <w:t xml:space="preserve"> CLS_09</w:t>
             </w:r>
           </w:p>
         </w:tc>
@@ -11536,16 +11441,7 @@
               <w:cnfStyle w:val="000000000000" w:firstRow="0" w:lastRow="0" w:firstColumn="0" w:lastColumn="0" w:oddVBand="0" w:evenVBand="0" w:oddHBand="0" w:evenHBand="0" w:firstRowFirstColumn="0" w:firstRowLastColumn="0" w:lastRowFirstColumn="0" w:lastRowLastColumn="0"/>
             </w:pPr>
             <w:r>
-              <w:t xml:space="preserve">Lưu trữ thông tin </w:t>
-            </w:r>
-            <w:r>
-              <w:t>đơn vị tính của</w:t>
-            </w:r>
-            <w:r>
-              <w:t xml:space="preserve"> sản phẩ</w:t>
-            </w:r>
-            <w:r>
-              <w:t>m</w:t>
+              <w:t>Lưu trữ thông tin đơn vị tính của sản phẩm</w:t>
             </w:r>
           </w:p>
         </w:tc>
@@ -11645,10 +11541,7 @@
               <w:cnfStyle w:val="000000000000" w:firstRow="0" w:lastRow="0" w:firstColumn="0" w:lastColumn="0" w:oddVBand="0" w:evenVBand="0" w:oddHBand="0" w:evenHBand="0" w:firstRowFirstColumn="0" w:firstRowLastColumn="0" w:lastRowFirstColumn="0" w:lastRowLastColumn="0"/>
             </w:pPr>
             <w:r>
-              <w:t>ID_</w:t>
-            </w:r>
-            <w:r>
-              <w:t>DVT</w:t>
+              <w:t>ID_DVT</w:t>
             </w:r>
           </w:p>
         </w:tc>
@@ -11668,22 +11561,17 @@
               <w:cnfStyle w:val="000000000000" w:firstRow="0" w:lastRow="0" w:firstColumn="0" w:lastColumn="0" w:oddVBand="0" w:evenVBand="0" w:oddHBand="0" w:evenHBand="0" w:firstRowFirstColumn="0" w:firstRowLastColumn="0" w:lastRowFirstColumn="0" w:lastRowLastColumn="0"/>
             </w:pPr>
             <w:r>
-              <w:t xml:space="preserve">Mã </w:t>
-            </w:r>
-            <w:r>
-              <w:t>đơn vị tính</w:t>
-            </w:r>
-            <w:r>
-              <w:t xml:space="preserve"> là thông tin xác định </w:t>
+              <w:t xml:space="preserve">Mã đơn vị tính là thông tin xác </w:t>
+            </w:r>
+            <w:r>
+              <w:lastRenderedPageBreak/>
+              <w:t xml:space="preserve">định </w:t>
             </w:r>
             <w:r>
               <w:t>duy nhấ</w:t>
             </w:r>
             <w:r>
-              <w:t xml:space="preserve">t một </w:t>
-            </w:r>
-            <w:r>
-              <w:t>đơn vị tính</w:t>
+              <w:t>t một đơn vị tính</w:t>
             </w:r>
           </w:p>
         </w:tc>
@@ -11721,10 +11609,7 @@
               <w:cnfStyle w:val="000000100000" w:firstRow="0" w:lastRow="0" w:firstColumn="0" w:lastColumn="0" w:oddVBand="0" w:evenVBand="0" w:oddHBand="1" w:evenHBand="0" w:firstRowFirstColumn="0" w:firstRowLastColumn="0" w:lastRowFirstColumn="0" w:lastRowLastColumn="0"/>
             </w:pPr>
             <w:r>
-              <w:t>Ten</w:t>
-            </w:r>
-            <w:r>
-              <w:t>DonViTinh</w:t>
+              <w:t>TenDonViTinh</w:t>
             </w:r>
           </w:p>
         </w:tc>
@@ -11744,25 +11629,7 @@
               <w:cnfStyle w:val="000000100000" w:firstRow="0" w:lastRow="0" w:firstColumn="0" w:lastColumn="0" w:oddVBand="0" w:evenVBand="0" w:oddHBand="1" w:evenHBand="0" w:firstRowFirstColumn="0" w:firstRowLastColumn="0" w:lastRowFirstColumn="0" w:lastRowLastColumn="0"/>
             </w:pPr>
             <w:r>
-              <w:t xml:space="preserve">Tên </w:t>
-            </w:r>
-            <w:r>
-              <w:t>đơn vị tính</w:t>
-            </w:r>
-            <w:r>
-              <w:t xml:space="preserve"> (ví dụ </w:t>
-            </w:r>
-            <w:r>
-              <w:t>thùng 24, thùng 30</w:t>
-            </w:r>
-            <w:r>
-              <w:t>,</w:t>
-            </w:r>
-            <w:r>
-              <w:t xml:space="preserve"> </w:t>
-            </w:r>
-            <w:r>
-              <w:t>…)</w:t>
+              <w:t>Tên đơn vị tính (ví dụ thùng 24, thùng 30, …)</w:t>
             </w:r>
           </w:p>
         </w:tc>
@@ -11951,7 +11818,6 @@
               <w:pStyle w:val="MyTable1"/>
             </w:pPr>
             <w:r>
-              <w:lastRenderedPageBreak/>
               <w:t>Quan hệ</w:t>
             </w:r>
           </w:p>
@@ -12048,19 +11914,7 @@
               <w:cnfStyle w:val="000000000000" w:firstRow="0" w:lastRow="0" w:firstColumn="0" w:lastColumn="0" w:oddVBand="0" w:evenVBand="0" w:oddHBand="0" w:evenHBand="0" w:firstRowFirstColumn="0" w:firstRowLastColumn="0" w:lastRowFirstColumn="0" w:lastRowLastColumn="0"/>
             </w:pPr>
             <w:r>
-              <w:t>Đơn vị tính</w:t>
-            </w:r>
-            <w:r>
-              <w:t xml:space="preserve"> có quan hệ với sản phẩm, một </w:t>
-            </w:r>
-            <w:r>
-              <w:t>đơn vị tính</w:t>
-            </w:r>
-            <w:r>
-              <w:t xml:space="preserve"> có nhiều sản phẩm. Một sản phẩm thuộc một </w:t>
-            </w:r>
-            <w:r>
-              <w:t>đơn vị tính</w:t>
+              <w:t>Đơn vị tính có quan hệ với sản phẩm, một đơn vị tính có nhiều sản phẩm. Một sản phẩm thuộc một đơn vị tính</w:t>
             </w:r>
           </w:p>
         </w:tc>
@@ -12284,13 +12138,7 @@
               <w:cnfStyle w:val="000000000000" w:firstRow="0" w:lastRow="0" w:firstColumn="0" w:lastColumn="0" w:oddVBand="0" w:evenVBand="0" w:oddHBand="0" w:evenHBand="0" w:firstRowFirstColumn="0" w:firstRowLastColumn="0" w:lastRowFirstColumn="0" w:lastRowLastColumn="0"/>
             </w:pPr>
             <w:r>
-              <w:t xml:space="preserve">Lưu trữ thông tin </w:t>
-            </w:r>
-            <w:r>
-              <w:t xml:space="preserve">đợt hàng sản xuất của </w:t>
-            </w:r>
-            <w:r>
-              <w:t>sản phẩm</w:t>
+              <w:t>Lưu trữ thông tin đợt hàng sản xuất của sản phẩm</w:t>
             </w:r>
           </w:p>
         </w:tc>
@@ -12709,19 +12557,7 @@
               <w:cnfStyle w:val="000000100000" w:firstRow="0" w:lastRow="0" w:firstColumn="0" w:lastColumn="0" w:oddVBand="0" w:evenVBand="0" w:oddHBand="1" w:evenHBand="0" w:firstRowFirstColumn="0" w:firstRowLastColumn="0" w:lastRowFirstColumn="0" w:lastRowLastColumn="0"/>
             </w:pPr>
             <w:r>
-              <w:t>Đợt hàng</w:t>
-            </w:r>
-            <w:r>
-              <w:t xml:space="preserve"> có quan hệ với sản phẩm, một </w:t>
-            </w:r>
-            <w:r>
-              <w:t>đợt hàng</w:t>
-            </w:r>
-            <w:r>
-              <w:t xml:space="preserve"> có nhiều sản phẩm. Một sản phẩm thuộc </w:t>
-            </w:r>
-            <w:r>
-              <w:t>nhiều đợt hàng</w:t>
+              <w:t>Đợt hàng có quan hệ với sản phẩm, một đợt hàng có nhiều sản phẩm. Một sản phẩm thuộc nhiều đợt hàng</w:t>
             </w:r>
           </w:p>
         </w:tc>
@@ -12842,7 +12678,6 @@
               <w:pStyle w:val="MyTable1"/>
             </w:pPr>
             <w:r>
-              <w:lastRenderedPageBreak/>
               <w:t>Tên class</w:t>
             </w:r>
           </w:p>
@@ -12866,10 +12701,7 @@
               <w:cnfStyle w:val="100000000000" w:firstRow="1" w:lastRow="0" w:firstColumn="0" w:lastColumn="0" w:oddVBand="0" w:evenVBand="0" w:oddHBand="0" w:evenHBand="0" w:firstRowFirstColumn="0" w:firstRowLastColumn="0" w:lastRowFirstColumn="0" w:lastRowLastColumn="0"/>
             </w:pPr>
             <w:r>
-              <w:t>ChiTiet</w:t>
-            </w:r>
-            <w:r>
-              <w:t>DotHang</w:t>
+              <w:t>ChiTietDotHang</w:t>
             </w:r>
           </w:p>
         </w:tc>
@@ -13006,13 +12838,7 @@
               <w:cnfStyle w:val="000000000000" w:firstRow="0" w:lastRow="0" w:firstColumn="0" w:lastColumn="0" w:oddVBand="0" w:evenVBand="0" w:oddHBand="0" w:evenHBand="0" w:firstRowFirstColumn="0" w:firstRowLastColumn="0" w:lastRowFirstColumn="0" w:lastRowLastColumn="0"/>
             </w:pPr>
             <w:r>
-              <w:t xml:space="preserve">Lưu trữ thông tin </w:t>
-            </w:r>
-            <w:r>
-              <w:t xml:space="preserve">của chi tiết </w:t>
-            </w:r>
-            <w:r>
-              <w:t>đợt hàng sản xuất của sản phẩm</w:t>
+              <w:t>Lưu trữ thông tin của chi tiết đợt hàng sản xuất của sản phẩm</w:t>
             </w:r>
           </w:p>
         </w:tc>
@@ -13190,22 +13016,10 @@
               <w:cnfStyle w:val="000000100000" w:firstRow="0" w:lastRow="0" w:firstColumn="0" w:lastColumn="0" w:oddVBand="0" w:evenVBand="0" w:oddHBand="1" w:evenHBand="0" w:firstRowFirstColumn="0" w:firstRowLastColumn="0" w:lastRowFirstColumn="0" w:lastRowLastColumn="0"/>
             </w:pPr>
             <w:r>
-              <w:t xml:space="preserve">Hạn sử dụng </w:t>
-            </w:r>
-            <w:r>
-              <w:t>của đợt hàng</w:t>
-            </w:r>
-            <w:r>
-              <w:t xml:space="preserve"> </w:t>
-            </w:r>
-            <w:r>
-              <w:t>(tính bằng</w:t>
-            </w:r>
-            <w:r>
-              <w:t xml:space="preserve"> một</w:t>
-            </w:r>
-            <w:r>
-              <w:t xml:space="preserve"> ngày cụ thể)</w:t>
+              <w:t>Hạn sử dụng của đợt hàng</w:t>
+            </w:r>
+            <w:r>
+              <w:t xml:space="preserve"> (tính bằng một ngày cụ thể)</w:t>
             </w:r>
           </w:p>
         </w:tc>
@@ -13509,10 +13323,7 @@
               <w:t xml:space="preserve">ợt hàng có quan hệ với đợt hàng, một </w:t>
             </w:r>
             <w:r>
-              <w:t>chi tiết</w:t>
-            </w:r>
-            <w:r>
-              <w:t xml:space="preserve"> </w:t>
+              <w:t xml:space="preserve">chi tiết </w:t>
             </w:r>
             <w:r>
               <w:t xml:space="preserve">đợt hàng </w:t>
@@ -18507,7 +18318,7 @@
 </file>
 
 <file path=customXml/itemProps2.xml><?xml version="1.0" encoding="utf-8"?>
-<ds:datastoreItem xmlns:ds="http://schemas.openxmlformats.org/officeDocument/2006/customXml" ds:itemID="{CDD15E57-0652-40FE-B7B3-74F24941A5D9}">
+<ds:datastoreItem xmlns:ds="http://schemas.openxmlformats.org/officeDocument/2006/customXml" ds:itemID="{D57EF975-C8E5-44F7-93CF-D5529E3161B0}">
   <ds:schemaRefs>
     <ds:schemaRef ds:uri="http://schemas.openxmlformats.org/officeDocument/2006/bibliography"/>
   </ds:schemaRefs>

</xml_diff>